<commit_message>
Versiya 1 for Gurievskaya
</commit_message>
<xml_diff>
--- a/Zmist.docx
+++ b/Zmist.docx
@@ -69,17 +69,7 @@
           <w:sz w:val="28"/>
           <w:szCs w:val="28"/>
         </w:rPr>
-        <w:t>На</w:t>
-      </w:r>
-      <w:bookmarkStart w:id="0" w:name="_GoBack"/>
-      <w:bookmarkEnd w:id="0"/>
-      <w:r>
-        <w:rPr>
-          <w:rFonts w:ascii="Times New Roman" w:hAnsi="Times New Roman" w:cs="Times New Roman"/>
-          <w:sz w:val="28"/>
-          <w:szCs w:val="28"/>
-        </w:rPr>
-        <w:t xml:space="preserve">укова новизна одержаних результатів </w:t>
+        <w:t xml:space="preserve">Наукова новизна одержаних результатів </w:t>
       </w:r>
     </w:p>
     <w:p>
@@ -291,16 +281,7 @@
           <w:sz w:val="28"/>
           <w:szCs w:val="28"/>
         </w:rPr>
-        <w:t>РОЗДІЛ І</w:t>
-      </w:r>
-      <w:r>
-        <w:rPr>
-          <w:rFonts w:ascii="Times New Roman" w:hAnsi="Times New Roman" w:cs="Times New Roman"/>
-          <w:b/>
-          <w:sz w:val="28"/>
-          <w:szCs w:val="28"/>
-        </w:rPr>
-        <w:t>І</w:t>
+        <w:t>РОЗДІЛ ІІ</w:t>
       </w:r>
       <w:r>
         <w:rPr>
@@ -401,13 +382,6 @@
           <w:szCs w:val="28"/>
         </w:rPr>
         <w:tab/>
-      </w:r>
-      <w:r>
-        <w:rPr>
-          <w:rFonts w:ascii="Times New Roman" w:hAnsi="Times New Roman" w:cs="Times New Roman"/>
-          <w:sz w:val="28"/>
-          <w:szCs w:val="28"/>
-        </w:rPr>
         <w:t>Технологія поєднання офіційного та соціального лідера</w:t>
       </w:r>
     </w:p>
@@ -602,16 +576,7 @@
           <w:sz w:val="28"/>
           <w:szCs w:val="28"/>
         </w:rPr>
-        <w:t>РОЗДІЛ І</w:t>
-      </w:r>
-      <w:r>
-        <w:rPr>
-          <w:rFonts w:ascii="Times New Roman" w:hAnsi="Times New Roman" w:cs="Times New Roman"/>
-          <w:b/>
-          <w:sz w:val="28"/>
-          <w:szCs w:val="28"/>
-        </w:rPr>
-        <w:t>ІІ</w:t>
+        <w:t>РОЗДІЛ ІІІ</w:t>
       </w:r>
       <w:r>
         <w:rPr>
@@ -675,15 +640,13 @@
         <w:spacing w:line="360" w:lineRule="auto"/>
         <w:rPr>
           <w:rFonts w:ascii="Times New Roman" w:hAnsi="Times New Roman" w:cs="Times New Roman"/>
-          <w:b/>
-          <w:sz w:val="28"/>
-          <w:szCs w:val="28"/>
-        </w:rPr>
-      </w:pPr>
-      <w:r>
-        <w:rPr>
-          <w:rFonts w:ascii="Times New Roman" w:hAnsi="Times New Roman" w:cs="Times New Roman"/>
-          <w:b/>
+          <w:sz w:val="28"/>
+          <w:szCs w:val="28"/>
+        </w:rPr>
+      </w:pPr>
+      <w:r>
+        <w:rPr>
+          <w:rFonts w:ascii="Times New Roman" w:hAnsi="Times New Roman" w:cs="Times New Roman"/>
           <w:sz w:val="28"/>
           <w:szCs w:val="28"/>
         </w:rPr>
@@ -693,7 +656,6 @@
       <w:r>
         <w:rPr>
           <w:rFonts w:ascii="Times New Roman" w:hAnsi="Times New Roman" w:cs="Times New Roman"/>
-          <w:b/>
           <w:sz w:val="28"/>
           <w:szCs w:val="28"/>
         </w:rPr>
@@ -706,16 +668,14 @@
         <w:spacing w:line="360" w:lineRule="auto"/>
         <w:rPr>
           <w:rFonts w:ascii="Times New Roman" w:hAnsi="Times New Roman" w:cs="Times New Roman"/>
-          <w:b/>
-          <w:sz w:val="28"/>
-          <w:szCs w:val="28"/>
-          <w:lang w:val="ru-RU"/>
-        </w:rPr>
-      </w:pPr>
-      <w:r>
-        <w:rPr>
-          <w:rFonts w:ascii="Times New Roman" w:hAnsi="Times New Roman" w:cs="Times New Roman"/>
-          <w:b/>
+          <w:sz w:val="28"/>
+          <w:szCs w:val="28"/>
+          <w:lang w:val="ru-RU"/>
+        </w:rPr>
+      </w:pPr>
+      <w:r>
+        <w:rPr>
+          <w:rFonts w:ascii="Times New Roman" w:hAnsi="Times New Roman" w:cs="Times New Roman"/>
           <w:sz w:val="28"/>
           <w:szCs w:val="28"/>
           <w:lang w:val="ru-RU"/>
@@ -725,7 +685,6 @@
       <w:r>
         <w:rPr>
           <w:rFonts w:ascii="Times New Roman" w:hAnsi="Times New Roman" w:cs="Times New Roman"/>
-          <w:b/>
           <w:sz w:val="28"/>
           <w:szCs w:val="28"/>
           <w:lang w:val="ru-RU"/>
@@ -736,7 +695,6 @@
       <w:r>
         <w:rPr>
           <w:rFonts w:ascii="Times New Roman" w:hAnsi="Times New Roman" w:cs="Times New Roman"/>
-          <w:b/>
           <w:sz w:val="28"/>
           <w:szCs w:val="28"/>
           <w:lang w:val="ru-RU"/>
@@ -747,7 +705,6 @@
       <w:r>
         <w:rPr>
           <w:rFonts w:ascii="Times New Roman" w:hAnsi="Times New Roman" w:cs="Times New Roman"/>
-          <w:b/>
           <w:sz w:val="28"/>
           <w:szCs w:val="28"/>
           <w:lang w:val="ru-RU"/>
@@ -758,7 +715,6 @@
       <w:r>
         <w:rPr>
           <w:rFonts w:ascii="Times New Roman" w:hAnsi="Times New Roman" w:cs="Times New Roman"/>
-          <w:b/>
           <w:sz w:val="28"/>
           <w:szCs w:val="28"/>
           <w:lang w:val="ru-RU"/>
@@ -769,7 +725,6 @@
       <w:r>
         <w:rPr>
           <w:rFonts w:ascii="Times New Roman" w:hAnsi="Times New Roman" w:cs="Times New Roman"/>
-          <w:b/>
           <w:sz w:val="28"/>
           <w:szCs w:val="28"/>
           <w:lang w:val="ru-RU"/>
@@ -780,7 +735,6 @@
       <w:r>
         <w:rPr>
           <w:rFonts w:ascii="Times New Roman" w:hAnsi="Times New Roman" w:cs="Times New Roman"/>
-          <w:b/>
           <w:sz w:val="28"/>
           <w:szCs w:val="28"/>
           <w:lang w:val="ru-RU"/>
@@ -794,11 +748,46 @@
         <w:spacing w:line="360" w:lineRule="auto"/>
         <w:rPr>
           <w:rFonts w:ascii="Times New Roman" w:hAnsi="Times New Roman" w:cs="Times New Roman"/>
-          <w:sz w:val="28"/>
-          <w:szCs w:val="28"/>
-          <w:lang w:val="ru-RU"/>
-        </w:rPr>
-      </w:pPr>
+          <w:b/>
+          <w:sz w:val="28"/>
+          <w:szCs w:val="28"/>
+          <w:lang w:val="ru-RU"/>
+        </w:rPr>
+      </w:pPr>
+      <w:r>
+        <w:rPr>
+          <w:rFonts w:ascii="Times New Roman" w:hAnsi="Times New Roman" w:cs="Times New Roman"/>
+          <w:b/>
+          <w:sz w:val="28"/>
+          <w:szCs w:val="28"/>
+          <w:lang w:val="ru-RU"/>
+        </w:rPr>
+        <w:t>ВИСНОВОК</w:t>
+      </w:r>
+    </w:p>
+    <w:p>
+      <w:pPr>
+        <w:spacing w:line="360" w:lineRule="auto"/>
+        <w:rPr>
+          <w:rFonts w:ascii="Times New Roman" w:hAnsi="Times New Roman" w:cs="Times New Roman"/>
+          <w:b/>
+          <w:sz w:val="28"/>
+          <w:szCs w:val="28"/>
+          <w:lang w:val="ru-RU"/>
+        </w:rPr>
+      </w:pPr>
+      <w:bookmarkStart w:id="0" w:name="_GoBack"/>
+      <w:r>
+        <w:rPr>
+          <w:rFonts w:ascii="Times New Roman" w:hAnsi="Times New Roman" w:cs="Times New Roman"/>
+          <w:b/>
+          <w:sz w:val="28"/>
+          <w:szCs w:val="28"/>
+          <w:lang w:val="ru-RU"/>
+        </w:rPr>
+        <w:t>СПИСОК ВИКОРИСТАНИХ ДЖЕРЕЛ</w:t>
+      </w:r>
+      <w:bookmarkEnd w:id="0"/>
     </w:p>
     <w:sectPr>
       <w:pgSz w:w="11906" w:h="16838"/>

</xml_diff>

<commit_message>
good wih 1s par
</commit_message>
<xml_diff>
--- a/Zmist.docx
+++ b/Zmist.docx
@@ -185,29 +185,29 @@
                 <w:rFonts w:ascii="Times New Roman" w:hAnsi="Times New Roman" w:cs="Times New Roman"/>
                 <w:sz w:val="28"/>
                 <w:szCs w:val="28"/>
-                <w:lang w:val="en-US"/>
-              </w:rPr>
-            </w:pPr>
-          </w:p>
-          <w:p>
-            <w:pPr>
-              <w:spacing w:line="360" w:lineRule="auto"/>
-              <w:rPr>
-                <w:rFonts w:ascii="Times New Roman" w:hAnsi="Times New Roman" w:cs="Times New Roman"/>
-                <w:sz w:val="28"/>
-                <w:szCs w:val="28"/>
-                <w:lang w:val="en-US"/>
-              </w:rPr>
-            </w:pPr>
-          </w:p>
-          <w:p>
-            <w:pPr>
-              <w:spacing w:line="360" w:lineRule="auto"/>
-              <w:rPr>
-                <w:rFonts w:ascii="Times New Roman" w:hAnsi="Times New Roman" w:cs="Times New Roman"/>
-                <w:sz w:val="28"/>
-                <w:szCs w:val="28"/>
-                <w:lang w:val="en-US"/>
+                <w:lang w:val="ru-RU"/>
+              </w:rPr>
+            </w:pPr>
+          </w:p>
+          <w:p>
+            <w:pPr>
+              <w:spacing w:line="360" w:lineRule="auto"/>
+              <w:rPr>
+                <w:rFonts w:ascii="Times New Roman" w:hAnsi="Times New Roman" w:cs="Times New Roman"/>
+                <w:sz w:val="28"/>
+                <w:szCs w:val="28"/>
+                <w:lang w:val="ru-RU"/>
+              </w:rPr>
+            </w:pPr>
+          </w:p>
+          <w:p>
+            <w:pPr>
+              <w:spacing w:line="360" w:lineRule="auto"/>
+              <w:rPr>
+                <w:rFonts w:ascii="Times New Roman" w:hAnsi="Times New Roman" w:cs="Times New Roman"/>
+                <w:sz w:val="28"/>
+                <w:szCs w:val="28"/>
+                <w:lang w:val="ru-RU"/>
               </w:rPr>
             </w:pPr>
           </w:p>
@@ -263,17 +263,7 @@
                 <w:szCs w:val="28"/>
               </w:rPr>
               <w:tab/>
-              <w:t>Визначення цілей, об’єкту та предмету дослід</w:t>
-            </w:r>
-            <w:bookmarkStart w:id="0" w:name="_GoBack"/>
-            <w:bookmarkEnd w:id="0"/>
-            <w:r>
-              <w:rPr>
-                <w:rFonts w:ascii="Times New Roman" w:hAnsi="Times New Roman" w:cs="Times New Roman"/>
-                <w:sz w:val="28"/>
-                <w:szCs w:val="28"/>
-              </w:rPr>
-              <w:t>ження</w:t>
+              <w:t>Визначення цілей, об’єкту та предмету дослідження</w:t>
             </w:r>
             <w:r>
               <w:rPr>
@@ -350,7 +340,7 @@
                 <w:rFonts w:ascii="Times New Roman" w:hAnsi="Times New Roman" w:cs="Times New Roman"/>
                 <w:sz w:val="28"/>
                 <w:szCs w:val="28"/>
-                <w:lang w:val="en-US"/>
+                <w:lang w:val="ru-RU"/>
               </w:rPr>
             </w:pPr>
             <w:r>
@@ -375,7 +365,7 @@
                 <w:rFonts w:ascii="Times New Roman" w:hAnsi="Times New Roman" w:cs="Times New Roman"/>
                 <w:sz w:val="28"/>
                 <w:szCs w:val="28"/>
-                <w:lang w:val="en-US"/>
+                <w:lang w:val="ru-RU"/>
               </w:rPr>
               <w:t xml:space="preserve"> …….</w:t>
             </w:r>
@@ -518,7 +508,40 @@
                 <w:szCs w:val="28"/>
               </w:rPr>
               <w:tab/>
-              <w:t>Політичне лідерство в умовах сьогодення</w:t>
+            </w:r>
+            <w:bookmarkStart w:id="0" w:name="_GoBack"/>
+            <w:r>
+              <w:rPr>
+                <w:rFonts w:ascii="Times New Roman" w:hAnsi="Times New Roman" w:cs="Times New Roman"/>
+                <w:sz w:val="28"/>
+                <w:szCs w:val="28"/>
+              </w:rPr>
+              <w:t>Ф</w:t>
+            </w:r>
+            <w:r>
+              <w:rPr>
+                <w:rFonts w:ascii="Times New Roman" w:hAnsi="Times New Roman" w:cs="Times New Roman"/>
+                <w:sz w:val="28"/>
+                <w:szCs w:val="28"/>
+              </w:rPr>
+              <w:t>ракцій</w:t>
+            </w:r>
+            <w:r>
+              <w:rPr>
+                <w:rFonts w:ascii="Times New Roman" w:hAnsi="Times New Roman" w:cs="Times New Roman"/>
+                <w:sz w:val="28"/>
+                <w:szCs w:val="28"/>
+              </w:rPr>
+              <w:t>не</w:t>
+            </w:r>
+            <w:bookmarkEnd w:id="0"/>
+            <w:r>
+              <w:rPr>
+                <w:rFonts w:ascii="Times New Roman" w:hAnsi="Times New Roman" w:cs="Times New Roman"/>
+                <w:sz w:val="28"/>
+                <w:szCs w:val="28"/>
+              </w:rPr>
+              <w:t xml:space="preserve"> лідерство в умовах сьогодення</w:t>
             </w:r>
             <w:r>
               <w:rPr>
@@ -1267,25 +1290,7 @@
                 <w:szCs w:val="28"/>
               </w:rPr>
               <w:tab/>
-              <w:t xml:space="preserve">Визначення моделей </w:t>
-            </w:r>
-            <w:proofErr w:type="spellStart"/>
-            <w:r>
-              <w:rPr>
-                <w:rFonts w:ascii="Times New Roman" w:hAnsi="Times New Roman" w:cs="Times New Roman"/>
-                <w:sz w:val="28"/>
-                <w:szCs w:val="28"/>
-              </w:rPr>
-              <w:t>компетентностей</w:t>
-            </w:r>
-            <w:proofErr w:type="spellEnd"/>
-            <w:r>
-              <w:rPr>
-                <w:rFonts w:ascii="Times New Roman" w:hAnsi="Times New Roman" w:cs="Times New Roman"/>
-                <w:sz w:val="28"/>
-                <w:szCs w:val="28"/>
-              </w:rPr>
-              <w:t xml:space="preserve"> лідера</w:t>
+              <w:t>Визначення моделей компетентностей лідера</w:t>
             </w:r>
             <w:r>
               <w:rPr>

</xml_diff>

<commit_message>
wih biblio - all
</commit_message>
<xml_diff>
--- a/Zmist.docx
+++ b/Zmist.docx
@@ -25,6 +25,14 @@
       <w:tblPr>
         <w:tblStyle w:val="a5"/>
         <w:tblW w:w="0" w:type="auto"/>
+        <w:tblBorders>
+          <w:top w:val="none" w:sz="0" w:space="0" w:color="auto"/>
+          <w:left w:val="none" w:sz="0" w:space="0" w:color="auto"/>
+          <w:bottom w:val="none" w:sz="0" w:space="0" w:color="auto"/>
+          <w:right w:val="none" w:sz="0" w:space="0" w:color="auto"/>
+          <w:insideH w:val="none" w:sz="0" w:space="0" w:color="auto"/>
+          <w:insideV w:val="none" w:sz="0" w:space="0" w:color="auto"/>
+        </w:tblBorders>
         <w:tblLook w:val="04A0" w:firstRow="1" w:lastRow="0" w:firstColumn="1" w:lastColumn="0" w:noHBand="0" w:noVBand="1"/>
       </w:tblPr>
       <w:tblGrid>
@@ -153,7 +161,25 @@
                 <w:sz w:val="28"/>
                 <w:szCs w:val="28"/>
               </w:rPr>
-              <w:t>ТЕОРЕТИЧНІ ЗАСАДИЗАБЕСПЕЧЕННЯ СТВОРЕННЯ УМОВ ДЛЯ ПІДВИЩЕННЯ СОЦІАЛЬНО-ПСИХОЛОГІЧНИХ КОМПЕТЕНТНОСТЕЙ ЛІДЕРІВ ФРАКЦІЙ ВЕРХОВНОЇ РАДИ УКРАЇНИ</w:t>
+              <w:t>ТЕОРЕТИЧНІ ЗАСАДИ</w:t>
+            </w:r>
+            <w:r>
+              <w:rPr>
+                <w:rFonts w:ascii="Times New Roman" w:hAnsi="Times New Roman" w:cs="Times New Roman"/>
+                <w:b/>
+                <w:sz w:val="28"/>
+                <w:szCs w:val="28"/>
+              </w:rPr>
+              <w:t xml:space="preserve"> </w:t>
+            </w:r>
+            <w:r>
+              <w:rPr>
+                <w:rFonts w:ascii="Times New Roman" w:hAnsi="Times New Roman" w:cs="Times New Roman"/>
+                <w:b/>
+                <w:sz w:val="28"/>
+                <w:szCs w:val="28"/>
+              </w:rPr>
+              <w:t>ЗАБЕСПЕЧЕННЯ СТВОРЕННЯ УМОВ ДЛЯ ПІДВИЩЕННЯ СОЦІАЛЬНО-ПСИХОЛОГІЧНИХ КОМПЕТЕНТНОСТЕЙ ЛІДЕРІВ ФРАКЦІЙ ВЕРХОВНОЇ РАДИ УКРАЇНИ</w:t>
             </w:r>
             <w:r>
               <w:rPr>
@@ -509,7 +535,6 @@
               </w:rPr>
               <w:tab/>
             </w:r>
-            <w:bookmarkStart w:id="0" w:name="_GoBack"/>
             <w:r>
               <w:rPr>
                 <w:rFonts w:ascii="Times New Roman" w:hAnsi="Times New Roman" w:cs="Times New Roman"/>
@@ -534,7 +559,6 @@
               </w:rPr>
               <w:t>не</w:t>
             </w:r>
-            <w:bookmarkEnd w:id="0"/>
             <w:r>
               <w:rPr>
                 <w:rFonts w:ascii="Times New Roman" w:hAnsi="Times New Roman" w:cs="Times New Roman"/>
@@ -594,34 +618,58 @@
                 <w:rFonts w:ascii="Times New Roman" w:hAnsi="Times New Roman" w:cs="Times New Roman"/>
                 <w:sz w:val="28"/>
                 <w:szCs w:val="28"/>
+              </w:rPr>
+            </w:pPr>
+            <w:r>
+              <w:rPr>
+                <w:rFonts w:ascii="Times New Roman" w:hAnsi="Times New Roman" w:cs="Times New Roman"/>
+                <w:sz w:val="28"/>
+                <w:szCs w:val="28"/>
+                <w:lang w:val="ru-RU"/>
+              </w:rPr>
+              <w:t>1</w:t>
+            </w:r>
+            <w:r>
+              <w:rPr>
+                <w:rFonts w:ascii="Times New Roman" w:hAnsi="Times New Roman" w:cs="Times New Roman"/>
+                <w:sz w:val="28"/>
+                <w:szCs w:val="28"/>
+              </w:rPr>
+              <w:t xml:space="preserve">.5 </w:t>
+            </w:r>
+            <w:r>
+              <w:rPr>
+                <w:rFonts w:ascii="Times New Roman" w:hAnsi="Times New Roman" w:cs="Times New Roman"/>
+                <w:sz w:val="28"/>
+                <w:szCs w:val="28"/>
+              </w:rPr>
+              <w:tab/>
+              <w:t xml:space="preserve">Сутність </w:t>
+            </w:r>
+            <w:r>
+              <w:rPr>
+                <w:rFonts w:ascii="Times New Roman" w:hAnsi="Times New Roman" w:cs="Times New Roman"/>
+                <w:sz w:val="28"/>
+                <w:szCs w:val="28"/>
+              </w:rPr>
+              <w:t>фракційного</w:t>
+            </w:r>
+            <w:r>
+              <w:rPr>
+                <w:rFonts w:ascii="Times New Roman" w:hAnsi="Times New Roman" w:cs="Times New Roman"/>
+                <w:sz w:val="28"/>
+                <w:szCs w:val="28"/>
+              </w:rPr>
+              <w:t xml:space="preserve"> лідерства</w:t>
+            </w:r>
+            <w:r>
+              <w:rPr>
+                <w:rFonts w:ascii="Times New Roman" w:hAnsi="Times New Roman" w:cs="Times New Roman"/>
+                <w:sz w:val="28"/>
+                <w:szCs w:val="28"/>
                 <w:lang w:val="en-US"/>
               </w:rPr>
-            </w:pPr>
-            <w:r>
-              <w:rPr>
-                <w:rFonts w:ascii="Times New Roman" w:hAnsi="Times New Roman" w:cs="Times New Roman"/>
-                <w:sz w:val="28"/>
-                <w:szCs w:val="28"/>
-                <w:lang w:val="ru-RU"/>
-              </w:rPr>
-              <w:t>1</w:t>
-            </w:r>
-            <w:r>
-              <w:rPr>
-                <w:rFonts w:ascii="Times New Roman" w:hAnsi="Times New Roman" w:cs="Times New Roman"/>
-                <w:sz w:val="28"/>
-                <w:szCs w:val="28"/>
-              </w:rPr>
-              <w:t xml:space="preserve">.5 </w:t>
-            </w:r>
-            <w:r>
-              <w:rPr>
-                <w:rFonts w:ascii="Times New Roman" w:hAnsi="Times New Roman" w:cs="Times New Roman"/>
-                <w:sz w:val="28"/>
-                <w:szCs w:val="28"/>
-              </w:rPr>
-              <w:tab/>
-              <w:t>Сутність парламентського лідерства</w:t>
+              <w:t xml:space="preserve"> …………………………</w:t>
             </w:r>
             <w:r>
               <w:rPr>
@@ -630,7 +678,15 @@
                 <w:szCs w:val="28"/>
                 <w:lang w:val="en-US"/>
               </w:rPr>
-              <w:t xml:space="preserve"> …………………………..</w:t>
+              <w:t>…</w:t>
+            </w:r>
+            <w:r>
+              <w:rPr>
+                <w:rFonts w:ascii="Times New Roman" w:hAnsi="Times New Roman" w:cs="Times New Roman"/>
+                <w:sz w:val="28"/>
+                <w:szCs w:val="28"/>
+              </w:rPr>
+              <w:t>…..</w:t>
             </w:r>
           </w:p>
         </w:tc>
@@ -1063,17 +1119,24 @@
                 <w:rFonts w:ascii="Times New Roman" w:hAnsi="Times New Roman" w:cs="Times New Roman"/>
                 <w:sz w:val="28"/>
                 <w:szCs w:val="28"/>
+              </w:rPr>
+            </w:pPr>
+            <w:r>
+              <w:rPr>
+                <w:rFonts w:ascii="Times New Roman" w:hAnsi="Times New Roman" w:cs="Times New Roman"/>
+                <w:sz w:val="28"/>
+                <w:szCs w:val="28"/>
                 <w:lang w:val="en-US"/>
               </w:rPr>
-            </w:pPr>
-            <w:r>
-              <w:rPr>
-                <w:rFonts w:ascii="Times New Roman" w:hAnsi="Times New Roman" w:cs="Times New Roman"/>
-                <w:sz w:val="28"/>
-                <w:szCs w:val="28"/>
-                <w:lang w:val="en-US"/>
-              </w:rPr>
-              <w:t>28</w:t>
+              <w:t>2</w:t>
+            </w:r>
+            <w:r>
+              <w:rPr>
+                <w:rFonts w:ascii="Times New Roman" w:hAnsi="Times New Roman" w:cs="Times New Roman"/>
+                <w:sz w:val="28"/>
+                <w:szCs w:val="28"/>
+              </w:rPr>
+              <w:t>9</w:t>
             </w:r>
           </w:p>
         </w:tc>
@@ -1150,18 +1213,26 @@
                 <w:color w:val="000000" w:themeColor="text1"/>
                 <w:sz w:val="28"/>
                 <w:szCs w:val="28"/>
+              </w:rPr>
+            </w:pPr>
+            <w:r>
+              <w:rPr>
+                <w:rFonts w:ascii="Times New Roman" w:hAnsi="Times New Roman" w:cs="Times New Roman"/>
+                <w:color w:val="000000" w:themeColor="text1"/>
+                <w:sz w:val="28"/>
+                <w:szCs w:val="28"/>
                 <w:lang w:val="en-US"/>
               </w:rPr>
-            </w:pPr>
+              <w:t>3</w:t>
+            </w:r>
             <w:r>
               <w:rPr>
                 <w:rFonts w:ascii="Times New Roman" w:hAnsi="Times New Roman" w:cs="Times New Roman"/>
                 <w:color w:val="000000" w:themeColor="text1"/>
                 <w:sz w:val="28"/>
                 <w:szCs w:val="28"/>
-                <w:lang w:val="en-US"/>
-              </w:rPr>
-              <w:t>30</w:t>
+              </w:rPr>
+              <w:t>1</w:t>
             </w:r>
           </w:p>
         </w:tc>
@@ -1178,7 +1249,6 @@
                 <w:rFonts w:ascii="Times New Roman" w:hAnsi="Times New Roman" w:cs="Times New Roman"/>
                 <w:sz w:val="28"/>
                 <w:szCs w:val="28"/>
-                <w:lang w:val="ru-RU"/>
               </w:rPr>
             </w:pPr>
             <w:r>
@@ -1207,7 +1277,7 @@
                 <w:szCs w:val="28"/>
                 <w:shd w:val="clear" w:color="auto" w:fill="FFFFFF"/>
               </w:rPr>
-              <w:t>Політичне лідерство: сутність, ключові якості та типи поведінки</w:t>
+              <w:t xml:space="preserve">Політичне </w:t>
             </w:r>
             <w:r>
               <w:rPr>
@@ -1218,9 +1288,100 @@
                 <w:sz w:val="28"/>
                 <w:szCs w:val="28"/>
                 <w:shd w:val="clear" w:color="auto" w:fill="FFFFFF"/>
-                <w:lang w:val="ru-RU"/>
-              </w:rPr>
-              <w:t xml:space="preserve"> ……………………………………………………………….</w:t>
+              </w:rPr>
+              <w:t>та фракцій</w:t>
+            </w:r>
+            <w:r>
+              <w:rPr>
+                <w:rStyle w:val="a4"/>
+                <w:rFonts w:ascii="Times New Roman" w:hAnsi="Times New Roman" w:cs="Times New Roman"/>
+                <w:b w:val="0"/>
+                <w:color w:val="000000"/>
+                <w:sz w:val="28"/>
+                <w:szCs w:val="28"/>
+                <w:shd w:val="clear" w:color="auto" w:fill="FFFFFF"/>
+              </w:rPr>
+              <w:t>н</w:t>
+            </w:r>
+            <w:r>
+              <w:rPr>
+                <w:rFonts w:ascii="Times New Roman" w:hAnsi="Times New Roman" w:cs="Times New Roman"/>
+                <w:sz w:val="28"/>
+                <w:szCs w:val="28"/>
+              </w:rPr>
+              <w:t>е</w:t>
+            </w:r>
+            <w:r>
+              <w:rPr>
+                <w:rStyle w:val="a4"/>
+                <w:rFonts w:ascii="Times New Roman" w:hAnsi="Times New Roman" w:cs="Times New Roman"/>
+                <w:b w:val="0"/>
+                <w:color w:val="000000"/>
+                <w:sz w:val="28"/>
+                <w:szCs w:val="28"/>
+                <w:shd w:val="clear" w:color="auto" w:fill="FFFFFF"/>
+              </w:rPr>
+              <w:t xml:space="preserve"> </w:t>
+            </w:r>
+            <w:r>
+              <w:rPr>
+                <w:rStyle w:val="a4"/>
+                <w:rFonts w:ascii="Times New Roman" w:hAnsi="Times New Roman" w:cs="Times New Roman"/>
+                <w:b w:val="0"/>
+                <w:color w:val="000000"/>
+                <w:sz w:val="28"/>
+                <w:szCs w:val="28"/>
+                <w:shd w:val="clear" w:color="auto" w:fill="FFFFFF"/>
+              </w:rPr>
+              <w:t>лідерство: сутність, ключові якості та типи поведінки</w:t>
+            </w:r>
+            <w:r>
+              <w:rPr>
+                <w:rStyle w:val="a4"/>
+                <w:rFonts w:ascii="Times New Roman" w:hAnsi="Times New Roman" w:cs="Times New Roman"/>
+                <w:b w:val="0"/>
+                <w:color w:val="000000"/>
+                <w:sz w:val="28"/>
+                <w:szCs w:val="28"/>
+                <w:shd w:val="clear" w:color="auto" w:fill="FFFFFF"/>
+              </w:rPr>
+              <w:t xml:space="preserve"> </w:t>
+            </w:r>
+            <w:r>
+              <w:rPr>
+                <w:rStyle w:val="a4"/>
+                <w:rFonts w:ascii="Times New Roman" w:hAnsi="Times New Roman" w:cs="Times New Roman"/>
+                <w:b w:val="0"/>
+                <w:color w:val="000000"/>
+                <w:sz w:val="28"/>
+                <w:szCs w:val="28"/>
+                <w:shd w:val="clear" w:color="auto" w:fill="FFFFFF"/>
+              </w:rPr>
+              <w:t xml:space="preserve"> </w:t>
+            </w:r>
+            <w:r>
+              <w:rPr>
+                <w:rStyle w:val="a4"/>
+                <w:rFonts w:ascii="Times New Roman" w:hAnsi="Times New Roman" w:cs="Times New Roman"/>
+                <w:b w:val="0"/>
+                <w:color w:val="000000"/>
+                <w:sz w:val="28"/>
+                <w:szCs w:val="28"/>
+                <w:shd w:val="clear" w:color="auto" w:fill="FFFFFF"/>
+              </w:rPr>
+              <w:t>…………………………………………………….</w:t>
+            </w:r>
+            <w:r>
+              <w:rPr>
+                <w:rStyle w:val="a4"/>
+                <w:rFonts w:ascii="Times New Roman" w:hAnsi="Times New Roman" w:cs="Times New Roman"/>
+                <w:b w:val="0"/>
+                <w:color w:val="000000"/>
+                <w:sz w:val="28"/>
+                <w:szCs w:val="28"/>
+                <w:shd w:val="clear" w:color="auto" w:fill="FFFFFF"/>
+              </w:rPr>
+              <w:t>.</w:t>
             </w:r>
           </w:p>
         </w:tc>
@@ -1272,7 +1433,6 @@
                 <w:rFonts w:ascii="Times New Roman" w:hAnsi="Times New Roman" w:cs="Times New Roman"/>
                 <w:sz w:val="28"/>
                 <w:szCs w:val="28"/>
-                <w:lang w:val="en-US"/>
               </w:rPr>
             </w:pPr>
             <w:r>
@@ -1290,16 +1450,78 @@
                 <w:szCs w:val="28"/>
               </w:rPr>
               <w:tab/>
-              <w:t>Визначення моделей компетентностей лідера</w:t>
-            </w:r>
-            <w:r>
-              <w:rPr>
-                <w:rFonts w:ascii="Times New Roman" w:hAnsi="Times New Roman" w:cs="Times New Roman"/>
-                <w:sz w:val="28"/>
-                <w:szCs w:val="28"/>
-                <w:lang w:val="en-US"/>
-              </w:rPr>
-              <w:t xml:space="preserve"> ………………..</w:t>
+            </w:r>
+            <w:r>
+              <w:rPr>
+                <w:rFonts w:ascii="Times New Roman" w:hAnsi="Times New Roman" w:cs="Times New Roman"/>
+                <w:sz w:val="28"/>
+                <w:szCs w:val="28"/>
+              </w:rPr>
+              <w:t>Т</w:t>
+            </w:r>
+            <w:r>
+              <w:rPr>
+                <w:rFonts w:ascii="Times New Roman" w:hAnsi="Times New Roman" w:cs="Times New Roman"/>
+                <w:sz w:val="28"/>
+                <w:szCs w:val="28"/>
+              </w:rPr>
+              <w:t xml:space="preserve">ипологія комунікативної </w:t>
+            </w:r>
+            <w:r>
+              <w:rPr>
+                <w:rFonts w:ascii="Times New Roman" w:hAnsi="Times New Roman" w:cs="Times New Roman"/>
+                <w:sz w:val="28"/>
+                <w:szCs w:val="28"/>
+              </w:rPr>
+              <w:t>компетентност</w:t>
+            </w:r>
+            <w:r>
+              <w:rPr>
+                <w:rFonts w:ascii="Times New Roman" w:hAnsi="Times New Roman" w:cs="Times New Roman"/>
+                <w:sz w:val="28"/>
+                <w:szCs w:val="28"/>
+              </w:rPr>
+              <w:t>і лідера фракції у В</w:t>
+            </w:r>
+            <w:r>
+              <w:rPr>
+                <w:rFonts w:ascii="Times New Roman" w:hAnsi="Times New Roman" w:cs="Times New Roman"/>
+                <w:sz w:val="28"/>
+                <w:szCs w:val="28"/>
+              </w:rPr>
+              <w:t>е</w:t>
+            </w:r>
+            <w:r>
+              <w:rPr>
+                <w:rFonts w:ascii="Times New Roman" w:hAnsi="Times New Roman" w:cs="Times New Roman"/>
+                <w:sz w:val="28"/>
+                <w:szCs w:val="28"/>
+              </w:rPr>
+              <w:t>рховній Раді Укра</w:t>
+            </w:r>
+            <w:r>
+              <w:rPr>
+                <w:rFonts w:ascii="Times New Roman" w:hAnsi="Times New Roman" w:cs="Times New Roman"/>
+                <w:sz w:val="28"/>
+                <w:szCs w:val="28"/>
+              </w:rPr>
+              <w:t>ї</w:t>
+            </w:r>
+            <w:r>
+              <w:rPr>
+                <w:rFonts w:ascii="Times New Roman" w:hAnsi="Times New Roman" w:cs="Times New Roman"/>
+                <w:sz w:val="28"/>
+                <w:szCs w:val="28"/>
+              </w:rPr>
+              <w:t>ни</w:t>
+            </w:r>
+            <w:r>
+              <w:rPr>
+                <w:rFonts w:ascii="Times New Roman" w:hAnsi="Times New Roman" w:cs="Times New Roman"/>
+                <w:sz w:val="28"/>
+                <w:szCs w:val="28"/>
+              </w:rPr>
+              <w:t>………………………………………………</w:t>
             </w:r>
           </w:p>
         </w:tc>
@@ -1307,6 +1529,16 @@
           <w:tcPr>
             <w:tcW w:w="985" w:type="dxa"/>
           </w:tcPr>
+          <w:p>
+            <w:pPr>
+              <w:spacing w:line="360" w:lineRule="auto"/>
+              <w:rPr>
+                <w:rFonts w:ascii="Times New Roman" w:hAnsi="Times New Roman" w:cs="Times New Roman"/>
+                <w:sz w:val="28"/>
+                <w:szCs w:val="28"/>
+              </w:rPr>
+            </w:pPr>
+          </w:p>
           <w:p>
             <w:pPr>
               <w:spacing w:line="360" w:lineRule="auto"/>
@@ -1371,7 +1603,16 @@
                 <w:sz w:val="28"/>
                 <w:szCs w:val="28"/>
               </w:rPr>
-              <w:t xml:space="preserve"> …………………………………………………………..</w:t>
+              <w:t xml:space="preserve"> …………………………………………………………</w:t>
+            </w:r>
+            <w:r>
+              <w:rPr>
+                <w:rFonts w:ascii="Times New Roman" w:hAnsi="Times New Roman" w:cs="Times New Roman"/>
+                <w:color w:val="000000" w:themeColor="text1"/>
+                <w:sz w:val="28"/>
+                <w:szCs w:val="28"/>
+              </w:rPr>
+              <w:t>...</w:t>
             </w:r>
           </w:p>
         </w:tc>
@@ -1405,11 +1646,10 @@
             <w:r>
               <w:rPr>
                 <w:rFonts w:ascii="Times New Roman" w:hAnsi="Times New Roman" w:cs="Times New Roman"/>
-                <w:color w:val="000000" w:themeColor="text1"/>
-                <w:sz w:val="28"/>
-                <w:szCs w:val="28"/>
-              </w:rPr>
-              <w:t>43</w:t>
+                <w:sz w:val="28"/>
+                <w:szCs w:val="28"/>
+              </w:rPr>
+              <w:t>50</w:t>
             </w:r>
           </w:p>
         </w:tc>
@@ -1500,7 +1740,7 @@
                 <w:sz w:val="28"/>
                 <w:szCs w:val="28"/>
               </w:rPr>
-              <w:t>45</w:t>
+              <w:t>52</w:t>
             </w:r>
           </w:p>
         </w:tc>
@@ -1541,18 +1781,43 @@
             <w:r>
               <w:rPr>
                 <w:rFonts w:ascii="Times New Roman" w:hAnsi="Times New Roman" w:cs="Times New Roman"/>
-                <w:sz w:val="28"/>
-                <w:szCs w:val="28"/>
-              </w:rPr>
-              <w:t>Імідж політичного лідера</w:t>
-            </w:r>
-            <w:r>
-              <w:rPr>
-                <w:rFonts w:ascii="Times New Roman" w:hAnsi="Times New Roman" w:cs="Times New Roman"/>
-                <w:sz w:val="28"/>
-                <w:szCs w:val="28"/>
-              </w:rPr>
-              <w:t xml:space="preserve"> ……………………………………….</w:t>
+                <w:iCs/>
+                <w:sz w:val="28"/>
+                <w:szCs w:val="28"/>
+              </w:rPr>
+              <w:t>Соціально-психологічна компетентність у формуванні іміджу лідерів фракцій ВРУ</w:t>
+            </w:r>
+            <w:r>
+              <w:rPr>
+                <w:rFonts w:ascii="Times New Roman" w:hAnsi="Times New Roman" w:cs="Times New Roman"/>
+                <w:sz w:val="28"/>
+                <w:szCs w:val="28"/>
+              </w:rPr>
+              <w:t xml:space="preserve"> </w:t>
+            </w:r>
+            <w:r>
+              <w:rPr>
+                <w:rFonts w:ascii="Times New Roman" w:hAnsi="Times New Roman" w:cs="Times New Roman"/>
+                <w:sz w:val="28"/>
+                <w:szCs w:val="28"/>
+              </w:rPr>
+              <w:t>………………………………………</w:t>
+            </w:r>
+            <w:r>
+              <w:rPr>
+                <w:rFonts w:ascii="Times New Roman" w:hAnsi="Times New Roman" w:cs="Times New Roman"/>
+                <w:sz w:val="28"/>
+                <w:szCs w:val="28"/>
+              </w:rPr>
+              <w:t>…………</w:t>
+            </w:r>
+            <w:r>
+              <w:rPr>
+                <w:rFonts w:ascii="Times New Roman" w:hAnsi="Times New Roman" w:cs="Times New Roman"/>
+                <w:sz w:val="28"/>
+                <w:szCs w:val="28"/>
+              </w:rPr>
+              <w:t>…</w:t>
             </w:r>
           </w:p>
         </w:tc>
@@ -1571,14 +1836,26 @@
                 <w:lang w:val="ru-RU"/>
               </w:rPr>
             </w:pPr>
-            <w:r>
-              <w:rPr>
-                <w:rFonts w:ascii="Times New Roman" w:hAnsi="Times New Roman" w:cs="Times New Roman"/>
-                <w:sz w:val="28"/>
-                <w:szCs w:val="28"/>
-                <w:lang w:val="ru-RU"/>
-              </w:rPr>
-              <w:t>45</w:t>
+          </w:p>
+          <w:p>
+            <w:pPr>
+              <w:spacing w:line="360" w:lineRule="auto"/>
+              <w:jc w:val="both"/>
+              <w:rPr>
+                <w:rFonts w:ascii="Times New Roman" w:hAnsi="Times New Roman" w:cs="Times New Roman"/>
+                <w:sz w:val="28"/>
+                <w:szCs w:val="28"/>
+                <w:lang w:val="ru-RU"/>
+              </w:rPr>
+            </w:pPr>
+            <w:r>
+              <w:rPr>
+                <w:rFonts w:ascii="Times New Roman" w:hAnsi="Times New Roman" w:cs="Times New Roman"/>
+                <w:sz w:val="28"/>
+                <w:szCs w:val="28"/>
+                <w:lang w:val="ru-RU"/>
+              </w:rPr>
+              <w:t>52</w:t>
             </w:r>
           </w:p>
         </w:tc>
@@ -1613,7 +1890,81 @@
                 <w:szCs w:val="28"/>
               </w:rPr>
               <w:tab/>
-              <w:t xml:space="preserve">Партійне політичне лідерство. Вимоги до партійного політичного лідера </w:t>
+            </w:r>
+            <w:r>
+              <w:rPr>
+                <w:rFonts w:ascii="Times New Roman" w:hAnsi="Times New Roman" w:cs="Times New Roman"/>
+                <w:sz w:val="28"/>
+                <w:szCs w:val="28"/>
+              </w:rPr>
+              <w:t>Фракцій</w:t>
+            </w:r>
+            <w:r>
+              <w:rPr>
+                <w:rFonts w:ascii="Times New Roman" w:hAnsi="Times New Roman" w:cs="Times New Roman"/>
+                <w:iCs/>
+                <w:sz w:val="28"/>
+                <w:szCs w:val="28"/>
+              </w:rPr>
+              <w:t>н</w:t>
+            </w:r>
+            <w:r>
+              <w:rPr>
+                <w:rFonts w:ascii="Times New Roman" w:hAnsi="Times New Roman" w:cs="Times New Roman"/>
+                <w:sz w:val="28"/>
+                <w:szCs w:val="28"/>
+              </w:rPr>
+              <w:t>е</w:t>
+            </w:r>
+            <w:r>
+              <w:rPr>
+                <w:rFonts w:ascii="Times New Roman" w:hAnsi="Times New Roman" w:cs="Times New Roman"/>
+                <w:sz w:val="28"/>
+                <w:szCs w:val="28"/>
+              </w:rPr>
+              <w:t xml:space="preserve"> політичне лідерство. Вимоги до </w:t>
+            </w:r>
+            <w:r>
+              <w:rPr>
+                <w:rFonts w:ascii="Times New Roman" w:hAnsi="Times New Roman" w:cs="Times New Roman"/>
+                <w:sz w:val="28"/>
+                <w:szCs w:val="28"/>
+              </w:rPr>
+              <w:t>ф</w:t>
+            </w:r>
+            <w:r>
+              <w:rPr>
+                <w:rFonts w:ascii="Times New Roman" w:hAnsi="Times New Roman" w:cs="Times New Roman"/>
+                <w:sz w:val="28"/>
+                <w:szCs w:val="28"/>
+              </w:rPr>
+              <w:t>ракцій</w:t>
+            </w:r>
+            <w:r>
+              <w:rPr>
+                <w:rFonts w:ascii="Times New Roman" w:hAnsi="Times New Roman" w:cs="Times New Roman"/>
+                <w:iCs/>
+                <w:sz w:val="28"/>
+                <w:szCs w:val="28"/>
+              </w:rPr>
+              <w:t>н</w:t>
+            </w:r>
+            <w:r>
+              <w:rPr>
+                <w:rFonts w:ascii="Times New Roman" w:hAnsi="Times New Roman" w:cs="Times New Roman"/>
+                <w:iCs/>
+                <w:sz w:val="28"/>
+                <w:szCs w:val="28"/>
+              </w:rPr>
+              <w:t>ого</w:t>
+            </w:r>
+            <w:r>
+              <w:rPr>
+                <w:rFonts w:ascii="Times New Roman" w:hAnsi="Times New Roman" w:cs="Times New Roman"/>
+                <w:sz w:val="28"/>
+                <w:szCs w:val="28"/>
+              </w:rPr>
+              <w:t xml:space="preserve"> політичного лідера </w:t>
             </w:r>
             <w:r>
               <w:rPr>
@@ -1656,7 +2007,7 @@
                 <w:sz w:val="28"/>
                 <w:szCs w:val="28"/>
               </w:rPr>
-              <w:t>48</w:t>
+              <w:t>55</w:t>
             </w:r>
           </w:p>
         </w:tc>
@@ -1708,15 +2059,31 @@
                 <w:szCs w:val="28"/>
               </w:rPr>
               <w:tab/>
-              <w:t>Якісні характеристики політичного лідерства парламентської більшості та меншості</w:t>
-            </w:r>
-            <w:r>
-              <w:rPr>
-                <w:rFonts w:ascii="Times New Roman" w:hAnsi="Times New Roman" w:cs="Times New Roman"/>
-                <w:sz w:val="28"/>
-                <w:szCs w:val="28"/>
-              </w:rPr>
-              <w:t xml:space="preserve"> …………………………………………………</w:t>
+            </w:r>
+            <w:r>
+              <w:rPr>
+                <w:rFonts w:ascii="Times New Roman" w:hAnsi="Times New Roman" w:cs="Times New Roman"/>
+                <w:sz w:val="28"/>
+                <w:szCs w:val="28"/>
+              </w:rPr>
+              <w:t>Визначення моделей компетентностей лідера</w:t>
+            </w:r>
+            <w:r>
+              <w:rPr>
+                <w:rFonts w:ascii="Times New Roman" w:hAnsi="Times New Roman" w:cs="Times New Roman"/>
+                <w:sz w:val="28"/>
+                <w:szCs w:val="28"/>
+                <w:lang w:val="ru-RU"/>
+              </w:rPr>
+              <w:t xml:space="preserve"> </w:t>
+            </w:r>
+            <w:r>
+              <w:rPr>
+                <w:rFonts w:ascii="Times New Roman" w:hAnsi="Times New Roman" w:cs="Times New Roman"/>
+                <w:sz w:val="28"/>
+                <w:szCs w:val="28"/>
+              </w:rPr>
+              <w:t>…………………</w:t>
             </w:r>
           </w:p>
         </w:tc>
@@ -1734,24 +2101,13 @@
                 <w:szCs w:val="28"/>
               </w:rPr>
             </w:pPr>
-          </w:p>
-          <w:p>
-            <w:pPr>
-              <w:spacing w:line="360" w:lineRule="auto"/>
-              <w:jc w:val="both"/>
-              <w:rPr>
-                <w:rFonts w:ascii="Times New Roman" w:hAnsi="Times New Roman" w:cs="Times New Roman"/>
-                <w:sz w:val="28"/>
-                <w:szCs w:val="28"/>
-              </w:rPr>
-            </w:pPr>
-            <w:r>
-              <w:rPr>
-                <w:rFonts w:ascii="Times New Roman" w:hAnsi="Times New Roman" w:cs="Times New Roman"/>
-                <w:sz w:val="28"/>
-                <w:szCs w:val="28"/>
-              </w:rPr>
-              <w:t>55</w:t>
+            <w:r>
+              <w:rPr>
+                <w:rFonts w:ascii="Times New Roman" w:hAnsi="Times New Roman" w:cs="Times New Roman"/>
+                <w:sz w:val="28"/>
+                <w:szCs w:val="28"/>
+              </w:rPr>
+              <w:t>62</w:t>
             </w:r>
           </w:p>
         </w:tc>
@@ -1785,15 +2141,38 @@
                 <w:szCs w:val="28"/>
               </w:rPr>
               <w:tab/>
-              <w:t>Образ лідера за психологічними особливостями</w:t>
-            </w:r>
-            <w:r>
-              <w:rPr>
-                <w:rFonts w:ascii="Times New Roman" w:hAnsi="Times New Roman" w:cs="Times New Roman"/>
-                <w:sz w:val="28"/>
-                <w:szCs w:val="28"/>
-              </w:rPr>
-              <w:t xml:space="preserve"> ……………..</w:t>
+            </w:r>
+            <w:r>
+              <w:rPr>
+                <w:rFonts w:ascii="Times New Roman" w:hAnsi="Times New Roman" w:cs="Times New Roman"/>
+                <w:sz w:val="28"/>
+                <w:szCs w:val="28"/>
+              </w:rPr>
+              <w:t>Образ фракційного лідера за соціально-психологічними особливостями</w:t>
+            </w:r>
+            <w:r>
+              <w:rPr>
+                <w:rFonts w:ascii="Times New Roman" w:hAnsi="Times New Roman" w:cs="Times New Roman"/>
+                <w:sz w:val="28"/>
+                <w:szCs w:val="28"/>
+              </w:rPr>
+              <w:t xml:space="preserve"> </w:t>
+            </w:r>
+            <w:r>
+              <w:rPr>
+                <w:rFonts w:ascii="Times New Roman" w:hAnsi="Times New Roman" w:cs="Times New Roman"/>
+                <w:sz w:val="28"/>
+                <w:szCs w:val="28"/>
+              </w:rPr>
+              <w:t>……………</w:t>
+            </w:r>
+            <w:r>
+              <w:rPr>
+                <w:rFonts w:ascii="Times New Roman" w:hAnsi="Times New Roman" w:cs="Times New Roman"/>
+                <w:sz w:val="28"/>
+                <w:szCs w:val="28"/>
+              </w:rPr>
+              <w:t>……………………………………………</w:t>
             </w:r>
           </w:p>
         </w:tc>
@@ -1810,13 +2189,23 @@
                 <w:szCs w:val="28"/>
               </w:rPr>
             </w:pPr>
-            <w:r>
-              <w:rPr>
-                <w:rFonts w:ascii="Times New Roman" w:hAnsi="Times New Roman" w:cs="Times New Roman"/>
-                <w:sz w:val="28"/>
-                <w:szCs w:val="28"/>
-              </w:rPr>
-              <w:t>60</w:t>
+          </w:p>
+          <w:p>
+            <w:pPr>
+              <w:spacing w:line="360" w:lineRule="auto"/>
+              <w:rPr>
+                <w:rFonts w:ascii="Times New Roman" w:hAnsi="Times New Roman" w:cs="Times New Roman"/>
+                <w:sz w:val="28"/>
+                <w:szCs w:val="28"/>
+              </w:rPr>
+            </w:pPr>
+            <w:r>
+              <w:rPr>
+                <w:rFonts w:ascii="Times New Roman" w:hAnsi="Times New Roman" w:cs="Times New Roman"/>
+                <w:sz w:val="28"/>
+                <w:szCs w:val="28"/>
+              </w:rPr>
+              <w:t>64</w:t>
             </w:r>
           </w:p>
         </w:tc>
@@ -1833,15 +2222,13 @@
                 <w:rFonts w:ascii="Times New Roman" w:hAnsi="Times New Roman" w:cs="Times New Roman"/>
                 <w:sz w:val="28"/>
                 <w:szCs w:val="28"/>
-                <w:lang w:val="ru-RU"/>
-              </w:rPr>
-            </w:pPr>
-            <w:r>
-              <w:rPr>
-                <w:rFonts w:ascii="Times New Roman" w:hAnsi="Times New Roman" w:cs="Times New Roman"/>
-                <w:sz w:val="28"/>
-                <w:szCs w:val="28"/>
-                <w:lang w:val="ru-RU"/>
+              </w:rPr>
+            </w:pPr>
+            <w:r>
+              <w:rPr>
+                <w:rFonts w:ascii="Times New Roman" w:hAnsi="Times New Roman" w:cs="Times New Roman"/>
+                <w:sz w:val="28"/>
+                <w:szCs w:val="28"/>
               </w:rPr>
               <w:t xml:space="preserve">3.5 </w:t>
             </w:r>
@@ -1850,7 +2237,6 @@
                 <w:rFonts w:ascii="Times New Roman" w:hAnsi="Times New Roman" w:cs="Times New Roman"/>
                 <w:sz w:val="28"/>
                 <w:szCs w:val="28"/>
-                <w:lang w:val="ru-RU"/>
               </w:rPr>
               <w:tab/>
             </w:r>
@@ -1860,15 +2246,31 @@
                 <w:sz w:val="28"/>
                 <w:szCs w:val="28"/>
               </w:rPr>
-              <w:t>Підвищення лідерських якостей</w:t>
-            </w:r>
-            <w:r>
-              <w:rPr>
-                <w:rFonts w:ascii="Times New Roman" w:hAnsi="Times New Roman" w:cs="Times New Roman"/>
-                <w:sz w:val="28"/>
-                <w:szCs w:val="28"/>
-              </w:rPr>
-              <w:t xml:space="preserve"> ……………………………….</w:t>
+              <w:t>Підвищення  соціально-психологічної компетентності лідерів фракцій Верховної Ради України</w:t>
+            </w:r>
+            <w:r>
+              <w:rPr>
+                <w:rFonts w:ascii="Times New Roman" w:hAnsi="Times New Roman" w:cs="Times New Roman"/>
+                <w:sz w:val="28"/>
+                <w:szCs w:val="28"/>
+              </w:rPr>
+              <w:t xml:space="preserve"> </w:t>
+            </w:r>
+            <w:r>
+              <w:rPr>
+                <w:rFonts w:ascii="Times New Roman" w:hAnsi="Times New Roman" w:cs="Times New Roman"/>
+                <w:sz w:val="28"/>
+                <w:szCs w:val="28"/>
+              </w:rPr>
+              <w:t>…………………………</w:t>
+            </w:r>
+            <w:r>
+              <w:rPr>
+                <w:rFonts w:ascii="Times New Roman" w:hAnsi="Times New Roman" w:cs="Times New Roman"/>
+                <w:sz w:val="28"/>
+                <w:szCs w:val="28"/>
+              </w:rPr>
+              <w:t>………….</w:t>
             </w:r>
           </w:p>
         </w:tc>
@@ -1883,17 +2285,27 @@
                 <w:rFonts w:ascii="Times New Roman" w:hAnsi="Times New Roman" w:cs="Times New Roman"/>
                 <w:sz w:val="28"/>
                 <w:szCs w:val="28"/>
-                <w:lang w:val="ru-RU"/>
-              </w:rPr>
-            </w:pPr>
-            <w:r>
-              <w:rPr>
-                <w:rFonts w:ascii="Times New Roman" w:hAnsi="Times New Roman" w:cs="Times New Roman"/>
-                <w:sz w:val="28"/>
-                <w:szCs w:val="28"/>
-                <w:lang w:val="ru-RU"/>
-              </w:rPr>
-              <w:t>75</w:t>
+              </w:rPr>
+            </w:pPr>
+          </w:p>
+          <w:p>
+            <w:pPr>
+              <w:spacing w:line="360" w:lineRule="auto"/>
+              <w:rPr>
+                <w:rFonts w:ascii="Times New Roman" w:hAnsi="Times New Roman" w:cs="Times New Roman"/>
+                <w:sz w:val="28"/>
+                <w:szCs w:val="28"/>
+                <w:lang w:val="ru-RU"/>
+              </w:rPr>
+            </w:pPr>
+            <w:r>
+              <w:rPr>
+                <w:rFonts w:ascii="Times New Roman" w:hAnsi="Times New Roman" w:cs="Times New Roman"/>
+                <w:sz w:val="28"/>
+                <w:szCs w:val="28"/>
+                <w:lang w:val="ru-RU"/>
+              </w:rPr>
+              <w:t>80</w:t>
             </w:r>
           </w:p>
         </w:tc>
@@ -1943,6 +2355,15 @@
               </w:rPr>
               <w:t>………………………………………………………….</w:t>
             </w:r>
+            <w:r>
+              <w:rPr>
+                <w:rFonts w:ascii="Times New Roman" w:hAnsi="Times New Roman" w:cs="Times New Roman"/>
+                <w:sz w:val="28"/>
+                <w:szCs w:val="28"/>
+                <w:lang w:val="ru-RU"/>
+              </w:rPr>
+              <w:t>.</w:t>
+            </w:r>
           </w:p>
         </w:tc>
         <w:tc>
@@ -1966,7 +2387,7 @@
                 <w:szCs w:val="28"/>
                 <w:lang w:val="ru-RU"/>
               </w:rPr>
-              <w:t>77</w:t>
+              <w:t>81</w:t>
             </w:r>
           </w:p>
         </w:tc>
@@ -2039,7 +2460,7 @@
                 <w:szCs w:val="28"/>
                 <w:lang w:val="ru-RU"/>
               </w:rPr>
-              <w:t>78</w:t>
+              <w:t>82</w:t>
             </w:r>
           </w:p>
         </w:tc>
@@ -2056,6 +2477,8 @@
           <w:lang w:val="ru-RU"/>
         </w:rPr>
       </w:pPr>
+      <w:bookmarkStart w:id="0" w:name="_GoBack"/>
+      <w:bookmarkEnd w:id="0"/>
     </w:p>
     <w:sectPr>
       <w:pgSz w:w="11906" w:h="16838"/>

</xml_diff>